<commit_message>
Fin documentacion anaconda y jupyter lab
</commit_message>
<xml_diff>
--- a/0_Ramp_Up/documentos/Instalación Anaconda.docx
+++ b/0_Ramp_Up/documentos/Instalación Anaconda.docx
@@ -1,6 +1,6 @@
 
 <file path=word/document.xml><?xml version="1.0" encoding="utf-8"?>
-<w:document xmlns:wpc="http://schemas.microsoft.com/office/word/2010/wordprocessingCanvas" xmlns:cx="http://schemas.microsoft.com/office/drawing/2014/chartex" xmlns:cx1="http://schemas.microsoft.com/office/drawing/2015/9/8/chartex" xmlns:cx2="http://schemas.microsoft.com/office/drawing/2015/10/21/chartex" xmlns:cx3="http://schemas.microsoft.com/office/drawing/2016/5/9/chartex" xmlns:cx4="http://schemas.microsoft.com/office/drawing/2016/5/10/chartex" xmlns:cx5="http://schemas.microsoft.com/office/drawing/2016/5/11/chartex" xmlns:cx6="http://schemas.microsoft.com/office/drawing/2016/5/12/chartex" xmlns:cx7="http://schemas.microsoft.com/office/drawing/2016/5/13/chartex" xmlns:cx8="http://schemas.microsoft.com/office/drawing/2016/5/14/chartex" xmlns:mc="http://schemas.openxmlformats.org/markup-compatibility/2006" xmlns:aink="http://schemas.microsoft.com/office/drawing/2016/ink" xmlns:am3d="http://schemas.microsoft.com/office/drawing/2017/model3d" xmlns:o="urn:schemas-microsoft-com:office:office" xmlns:r="http://schemas.openxmlformats.org/officeDocument/2006/relationships" xmlns:m="http://schemas.openxmlformats.org/officeDocument/2006/math" xmlns:v="urn:schemas-microsoft-com:vml" xmlns:wp14="http://schemas.microsoft.com/office/word/2010/wordprocessingDrawing" xmlns:wp="http://schemas.openxmlformats.org/drawingml/2006/wordprocessingDrawing" xmlns:w10="urn:schemas-microsoft-com:office:word" xmlns:w="http://schemas.openxmlformats.org/wordprocessingml/2006/main" xmlns:w14="http://schemas.microsoft.com/office/word/2010/wordml" xmlns:w15="http://schemas.microsoft.com/office/word/2012/wordml" xmlns:w16cex="http://schemas.microsoft.com/office/word/2018/wordml/cex" xmlns:w16cid="http://schemas.microsoft.com/office/word/2016/wordml/cid" xmlns:w16="http://schemas.microsoft.com/office/word/2018/wordml" xmlns:w16se="http://schemas.microsoft.com/office/word/2015/wordml/symex" xmlns:wpg="http://schemas.microsoft.com/office/word/2010/wordprocessingGroup" xmlns:wpi="http://schemas.microsoft.com/office/word/2010/wordprocessingInk" xmlns:wne="http://schemas.microsoft.com/office/word/2006/wordml" xmlns:wps="http://schemas.microsoft.com/office/word/2010/wordprocessingShape" mc:Ignorable="w14 w15 w16se w16cid w16 w16cex wp14">
+<w:document xmlns:wpc="http://schemas.microsoft.com/office/word/2010/wordprocessingCanvas" xmlns:cx="http://schemas.microsoft.com/office/drawing/2014/chartex" xmlns:cx1="http://schemas.microsoft.com/office/drawing/2015/9/8/chartex" xmlns:cx2="http://schemas.microsoft.com/office/drawing/2015/10/21/chartex" xmlns:cx3="http://schemas.microsoft.com/office/drawing/2016/5/9/chartex" xmlns:cx4="http://schemas.microsoft.com/office/drawing/2016/5/10/chartex" xmlns:cx5="http://schemas.microsoft.com/office/drawing/2016/5/11/chartex" xmlns:cx6="http://schemas.microsoft.com/office/drawing/2016/5/12/chartex" xmlns:cx7="http://schemas.microsoft.com/office/drawing/2016/5/13/chartex" xmlns:cx8="http://schemas.microsoft.com/office/drawing/2016/5/14/chartex" xmlns:mc="http://schemas.openxmlformats.org/markup-compatibility/2006" xmlns:aink="http://schemas.microsoft.com/office/drawing/2016/ink" xmlns:am3d="http://schemas.microsoft.com/office/drawing/2017/model3d" xmlns:o="urn:schemas-microsoft-com:office:office" xmlns:r="http://schemas.openxmlformats.org/officeDocument/2006/relationships" xmlns:m="http://schemas.openxmlformats.org/officeDocument/2006/math" xmlns:v="urn:schemas-microsoft-com:vml" xmlns:wp14="http://schemas.microsoft.com/office/word/2010/wordprocessingDrawing" xmlns:wp="http://schemas.openxmlformats.org/drawingml/2006/wordprocessingDrawing" xmlns:w10="urn:schemas-microsoft-com:office:word" xmlns:w="http://schemas.openxmlformats.org/wordprocessingml/2006/main" xmlns:w14="http://schemas.microsoft.com/office/word/2010/wordml" xmlns:w15="http://schemas.microsoft.com/office/word/2012/wordml" xmlns:w16cid="http://schemas.microsoft.com/office/word/2016/wordml/cid" xmlns:w16se="http://schemas.microsoft.com/office/word/2015/wordml/symex" xmlns:wpg="http://schemas.microsoft.com/office/word/2010/wordprocessingGroup" xmlns:wpi="http://schemas.microsoft.com/office/word/2010/wordprocessingInk" xmlns:wne="http://schemas.microsoft.com/office/word/2006/wordml" xmlns:wps="http://schemas.microsoft.com/office/word/2010/wordprocessingShape" mc:Ignorable="w14 w15 w16se w16cid wp14">
   <w:body>
     <w:p>
       <w:pPr>
@@ -73,18 +73,22 @@
       </w:r>
       <w:proofErr w:type="spellEnd"/>
       <w:r>
-        <w:t xml:space="preserve">, o la aplicación que </w:t>
-      </w:r>
-      <w:r>
-        <w:t>desees</w:t>
-      </w:r>
-      <w:r>
-        <w:t>.</w:t>
-      </w:r>
-    </w:p>
-    <w:p>
-      <w:r>
-        <w:t>Dentro de la suite de herramientas de Anaconda, las más usadas</w:t>
+        <w:t>, o la aplicación que se te ocurra.</w:t>
+      </w:r>
+    </w:p>
+    <w:p>
+      <w:r>
+        <w:t xml:space="preserve">Dentro de la </w:t>
+      </w:r>
+      <w:r>
+        <w:rPr>
+          <w:i/>
+          <w:iCs/>
+        </w:rPr>
+        <w:t>suite</w:t>
+      </w:r>
+      <w:r>
+        <w:t xml:space="preserve"> de herramientas de Anaconda, las más usadas</w:t>
       </w:r>
       <w:r>
         <w:t xml:space="preserve"> son:</w:t>
@@ -210,21 +214,7 @@
         </w:rPr>
       </w:pPr>
       <w:r>
-        <w:t xml:space="preserve">Para programar en Python, además de un IDE, necesitaríamos </w:t>
-      </w:r>
-      <w:proofErr w:type="gramStart"/>
-      <w:r>
-        <w:t>también</w:t>
-      </w:r>
-      <w:r>
-        <w:t xml:space="preserve"> </w:t>
-      </w:r>
-      <w:r>
-        <w:t xml:space="preserve"> instalar</w:t>
-      </w:r>
-      <w:proofErr w:type="gramEnd"/>
-      <w:r>
-        <w:t xml:space="preserve"> el intérprete de Python. No obstante, c</w:t>
+        <w:t>Para programar en Python, además de un IDE, necesitaríamos también instalar el intérprete de Python. No obstante, c</w:t>
       </w:r>
       <w:r>
         <w:rPr>
@@ -254,6 +244,14 @@
         </w:rPr>
         <w:t>.</w:t>
       </w:r>
+    </w:p>
+    <w:p>
+      <w:pPr>
+        <w:rPr>
+          <w:b/>
+          <w:bCs/>
+        </w:rPr>
+      </w:pPr>
     </w:p>
     <w:p>
       <w:pPr>
@@ -281,19 +279,7 @@
           <w:rPr>
             <w:rStyle w:val="Hipervnculo"/>
           </w:rPr>
-          <w:t>https://www.anac</w:t>
-        </w:r>
-        <w:r>
-          <w:rPr>
-            <w:rStyle w:val="Hipervnculo"/>
-          </w:rPr>
-          <w:t>o</w:t>
-        </w:r>
-        <w:r>
-          <w:rPr>
-            <w:rStyle w:val="Hipervnculo"/>
-          </w:rPr>
-          <w:t>nda.com/products/individual</w:t>
+          <w:t>https://www.anaconda.com/products/individual</w:t>
         </w:r>
       </w:hyperlink>
     </w:p>
@@ -409,7 +395,13 @@
         <w:t>Esta guía de instalación está orientada a sistemas operativos Windows. Si tienes un MAC</w:t>
       </w:r>
       <w:r>
-        <w:t xml:space="preserve">, la instalación es muy similar, descargar el ejecutable y seguir las instrucciones. Si tienes problemas de instalación, consulta </w:t>
+        <w:t>, la instalación es muy similar, descargar el ejecutable y seguir las instrucciones</w:t>
+      </w:r>
+      <w:r>
+        <w:t xml:space="preserve"> del instalador</w:t>
+      </w:r>
+      <w:r>
+        <w:t xml:space="preserve">. Si tienes problemas de instalación, consulta </w:t>
       </w:r>
       <w:hyperlink r:id="rId7" w:history="1">
         <w:r>
@@ -479,7 +471,13 @@
         </w:numPr>
       </w:pPr>
       <w:r>
-        <w:t>Comprobación instalación</w:t>
+        <w:t>Comprobación</w:t>
+      </w:r>
+      <w:r>
+        <w:t xml:space="preserve"> de</w:t>
+      </w:r>
+      <w:r>
+        <w:t xml:space="preserve"> instalación</w:t>
       </w:r>
     </w:p>
     <w:p>
@@ -626,13 +624,6 @@
       </w:r>
     </w:p>
     <w:p>
-      <w:pPr>
-        <w:rPr>
-          <w:b/>
-        </w:rPr>
-      </w:pPr>
-    </w:p>
-    <w:p>
       <w:r>
         <w:rPr>
           <w:bCs/>
@@ -696,7 +687,7 @@
         <w:rPr>
           <w:b/>
         </w:rPr>
-        <w:t>ver la versión de Anaconda y de Python que está</w:t>
+        <w:t>ver la versión de Anaconda y Python que está</w:t>
       </w:r>
       <w:r>
         <w:rPr>
@@ -725,7 +716,6 @@
         <w:rPr>
           <w:noProof/>
         </w:rPr>
-        <w:lastRenderedPageBreak/>
         <mc:AlternateContent>
           <mc:Choice Requires="wps">
             <w:drawing>
@@ -805,7 +795,7 @@
           </mc:Choice>
           <mc:Fallback>
             <w:pict>
-              <v:shapetype id="_x0000_t202" coordsize="21600,21600" o:spt="202" path="m,l,21600r21600,l21600,xe">
+              <v:shapetype w14:anchorId="08405059" id="_x0000_t202" coordsize="21600,21600" o:spt="202" path="m,l,21600r21600,l21600,xe">
                 <v:stroke joinstyle="miter"/>
                 <v:path gradientshapeok="t" o:connecttype="rect"/>
               </v:shapetype>
@@ -843,6 +833,7 @@
         <w:rPr>
           <w:noProof/>
         </w:rPr>
+        <w:lastRenderedPageBreak/>
         <mc:AlternateContent>
           <mc:Choice Requires="wps">
             <w:drawing>
@@ -922,7 +913,7 @@
           </mc:Choice>
           <mc:Fallback>
             <w:pict>
-              <v:shape w14:anchorId="6447BB5F" id="_x0000_s1027" type="#_x0000_t202" style="position:absolute;margin-left:27.2pt;margin-top:.55pt;width:340.95pt;height:25.3pt;z-index:251661312;visibility:visible;mso-wrap-style:square;mso-width-percent:0;mso-height-percent:0;mso-wrap-distance-left:9pt;mso-wrap-distance-top:3.6pt;mso-wrap-distance-right:9pt;mso-wrap-distance-bottom:3.6pt;mso-position-horizontal:absolute;mso-position-horizontal-relative:text;mso-position-vertical:absolute;mso-position-vertical-relative:text;mso-width-percent:0;mso-height-percent:0;mso-width-relative:margin;mso-height-relative:margin;v-text-anchor:top" o:gfxdata="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" stroked="f">
+              <v:shape w14:anchorId="760D314D" id="_x0000_s1027" type="#_x0000_t202" style="position:absolute;margin-left:27.2pt;margin-top:.55pt;width:340.95pt;height:25.3pt;z-index:251661312;visibility:visible;mso-wrap-style:square;mso-width-percent:0;mso-height-percent:0;mso-wrap-distance-left:9pt;mso-wrap-distance-top:3.6pt;mso-wrap-distance-right:9pt;mso-wrap-distance-bottom:3.6pt;mso-position-horizontal:absolute;mso-position-horizontal-relative:text;mso-position-vertical:absolute;mso-position-vertical-relative:text;mso-width-percent:0;mso-height-percent:0;mso-width-relative:margin;mso-height-relative:margin;v-text-anchor:top" o:gfxdata="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" stroked="f">
                 <v:textbox>
                   <w:txbxContent>
                     <w:p>
@@ -953,7 +944,7 @@
     <w:p/>
     <w:p>
       <w:r>
-        <w:t>En mi caso, yo tengo las siguientes versiones:</w:t>
+        <w:t>Debería aparecerte algo parecido a la siguiente imagen, dependiendo de la versión que hayamos descargado.</w:t>
       </w:r>
     </w:p>
     <w:p>
@@ -1137,7 +1128,7 @@
           </mc:Choice>
           <mc:Fallback>
             <w:pict>
-              <v:shape w14:anchorId="62A74A89" id="_x0000_s1028" type="#_x0000_t202" style="position:absolute;margin-left:35.25pt;margin-top:4.35pt;width:340.95pt;height:25.3pt;z-index:251663360;visibility:visible;mso-wrap-style:square;mso-width-percent:0;mso-height-percent:0;mso-wrap-distance-left:9pt;mso-wrap-distance-top:3.6pt;mso-wrap-distance-right:9pt;mso-wrap-distance-bottom:3.6pt;mso-position-horizontal:absolute;mso-position-horizontal-relative:text;mso-position-vertical:absolute;mso-position-vertical-relative:text;mso-width-percent:0;mso-height-percent:0;mso-width-relative:margin;mso-height-relative:margin;v-text-anchor:top" o:gfxdata="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" stroked="f">
+              <v:shape w14:anchorId="11224C34" id="_x0000_s1028" type="#_x0000_t202" style="position:absolute;margin-left:35.25pt;margin-top:4.35pt;width:340.95pt;height:25.3pt;z-index:251663360;visibility:visible;mso-wrap-style:square;mso-width-percent:0;mso-height-percent:0;mso-wrap-distance-left:9pt;mso-wrap-distance-top:3.6pt;mso-wrap-distance-right:9pt;mso-wrap-distance-bottom:3.6pt;mso-position-horizontal:absolute;mso-position-horizontal-relative:text;mso-position-vertical:absolute;mso-position-vertical-relative:text;mso-width-percent:0;mso-height-percent:0;mso-width-relative:margin;mso-height-relative:margin;v-text-anchor:top" o:gfxdata="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" stroked="f">
                 <v:textbox>
                   <w:txbxContent>
                     <w:p>
@@ -1180,16 +1171,41 @@
     </w:p>
     <w:p/>
     <w:p>
-      <w:r>
-        <w:t xml:space="preserve">¡Perfecto! Parece que tienes </w:t>
-      </w:r>
-      <w:r>
+      <w:pPr>
+        <w:rPr>
+          <w:b/>
+          <w:bCs/>
+        </w:rPr>
+      </w:pPr>
+      <w:r>
+        <w:t xml:space="preserve">¡Perfecto! Parece que </w:t>
+      </w:r>
+      <w:r>
+        <w:rPr>
+          <w:b/>
+          <w:bCs/>
+        </w:rPr>
+        <w:t xml:space="preserve">tienes </w:t>
+      </w:r>
+      <w:r>
+        <w:rPr>
+          <w:b/>
+          <w:bCs/>
+        </w:rPr>
         <w:t>A</w:t>
       </w:r>
       <w:r>
+        <w:rPr>
+          <w:b/>
+          <w:bCs/>
+        </w:rPr>
         <w:t>naconda instalado correctamente.</w:t>
       </w:r>
       <w:r>
+        <w:rPr>
+          <w:b/>
+          <w:bCs/>
+        </w:rPr>
         <w:t xml:space="preserve"> Ya puedes empezar a desarrollar programas en Python </w:t>
       </w:r>
       <w:r>
@@ -1200,6 +1216,8 @@
               <w:rFonts w:ascii="Segoe UI Emoji" w:eastAsia="Segoe UI Emoji" w:hAnsi="Segoe UI Emoji" w:cs="Segoe UI Emoji"/>
             </mc:Fallback>
           </mc:AlternateContent>
+          <w:b/>
+          <w:bCs/>
         </w:rPr>
         <mc:AlternateContent>
           <mc:Choice Requires="w16se">
@@ -1211,8 +1229,14 @@
         </mc:AlternateContent>
       </w:r>
       <w:r>
+        <w:rPr>
+          <w:b/>
+          <w:bCs/>
+        </w:rPr>
         <w:t>.</w:t>
       </w:r>
+      <w:bookmarkStart w:id="0" w:name="_GoBack"/>
+      <w:bookmarkEnd w:id="0"/>
     </w:p>
     <w:p/>
     <w:p/>
@@ -1227,7 +1251,7 @@
 </file>
 
 <file path=word/numbering.xml><?xml version="1.0" encoding="utf-8"?>
-<w:numbering xmlns:wpc="http://schemas.microsoft.com/office/word/2010/wordprocessingCanvas" xmlns:cx="http://schemas.microsoft.com/office/drawing/2014/chartex" xmlns:cx1="http://schemas.microsoft.com/office/drawing/2015/9/8/chartex" xmlns:cx2="http://schemas.microsoft.com/office/drawing/2015/10/21/chartex" xmlns:cx3="http://schemas.microsoft.com/office/drawing/2016/5/9/chartex" xmlns:cx4="http://schemas.microsoft.com/office/drawing/2016/5/10/chartex" xmlns:cx5="http://schemas.microsoft.com/office/drawing/2016/5/11/chartex" xmlns:cx6="http://schemas.microsoft.com/office/drawing/2016/5/12/chartex" xmlns:cx7="http://schemas.microsoft.com/office/drawing/2016/5/13/chartex" xmlns:cx8="http://schemas.microsoft.com/office/drawing/2016/5/14/chartex" xmlns:mc="http://schemas.openxmlformats.org/markup-compatibility/2006" xmlns:aink="http://schemas.microsoft.com/office/drawing/2016/ink" xmlns:am3d="http://schemas.microsoft.com/office/drawing/2017/model3d" xmlns:o="urn:schemas-microsoft-com:office:office" xmlns:r="http://schemas.openxmlformats.org/officeDocument/2006/relationships" xmlns:m="http://schemas.openxmlformats.org/officeDocument/2006/math" xmlns:v="urn:schemas-microsoft-com:vml" xmlns:wp14="http://schemas.microsoft.com/office/word/2010/wordprocessingDrawing" xmlns:wp="http://schemas.openxmlformats.org/drawingml/2006/wordprocessingDrawing" xmlns:w10="urn:schemas-microsoft-com:office:word" xmlns:w="http://schemas.openxmlformats.org/wordprocessingml/2006/main" xmlns:w14="http://schemas.microsoft.com/office/word/2010/wordml" xmlns:w15="http://schemas.microsoft.com/office/word/2012/wordml" xmlns:w16cex="http://schemas.microsoft.com/office/word/2018/wordml/cex" xmlns:w16cid="http://schemas.microsoft.com/office/word/2016/wordml/cid" xmlns:w16="http://schemas.microsoft.com/office/word/2018/wordml" xmlns:w16se="http://schemas.microsoft.com/office/word/2015/wordml/symex" xmlns:wpg="http://schemas.microsoft.com/office/word/2010/wordprocessingGroup" xmlns:wpi="http://schemas.microsoft.com/office/word/2010/wordprocessingInk" xmlns:wne="http://schemas.microsoft.com/office/word/2006/wordml" xmlns:wps="http://schemas.microsoft.com/office/word/2010/wordprocessingShape" mc:Ignorable="w14 w15 w16se w16cid w16 w16cex wp14">
+<w:numbering xmlns:wpc="http://schemas.microsoft.com/office/word/2010/wordprocessingCanvas" xmlns:cx="http://schemas.microsoft.com/office/drawing/2014/chartex" xmlns:cx1="http://schemas.microsoft.com/office/drawing/2015/9/8/chartex" xmlns:cx2="http://schemas.microsoft.com/office/drawing/2015/10/21/chartex" xmlns:cx3="http://schemas.microsoft.com/office/drawing/2016/5/9/chartex" xmlns:cx4="http://schemas.microsoft.com/office/drawing/2016/5/10/chartex" xmlns:cx5="http://schemas.microsoft.com/office/drawing/2016/5/11/chartex" xmlns:cx6="http://schemas.microsoft.com/office/drawing/2016/5/12/chartex" xmlns:cx7="http://schemas.microsoft.com/office/drawing/2016/5/13/chartex" xmlns:cx8="http://schemas.microsoft.com/office/drawing/2016/5/14/chartex" xmlns:mc="http://schemas.openxmlformats.org/markup-compatibility/2006" xmlns:aink="http://schemas.microsoft.com/office/drawing/2016/ink" xmlns:am3d="http://schemas.microsoft.com/office/drawing/2017/model3d" xmlns:o="urn:schemas-microsoft-com:office:office" xmlns:r="http://schemas.openxmlformats.org/officeDocument/2006/relationships" xmlns:m="http://schemas.openxmlformats.org/officeDocument/2006/math" xmlns:v="urn:schemas-microsoft-com:vml" xmlns:wp14="http://schemas.microsoft.com/office/word/2010/wordprocessingDrawing" xmlns:wp="http://schemas.openxmlformats.org/drawingml/2006/wordprocessingDrawing" xmlns:w10="urn:schemas-microsoft-com:office:word" xmlns:w="http://schemas.openxmlformats.org/wordprocessingml/2006/main" xmlns:w14="http://schemas.microsoft.com/office/word/2010/wordml" xmlns:w15="http://schemas.microsoft.com/office/word/2012/wordml" xmlns:w16cid="http://schemas.microsoft.com/office/word/2016/wordml/cid" xmlns:w16se="http://schemas.microsoft.com/office/word/2015/wordml/symex" xmlns:wpg="http://schemas.microsoft.com/office/word/2010/wordprocessingGroup" xmlns:wpi="http://schemas.microsoft.com/office/word/2010/wordprocessingInk" xmlns:wne="http://schemas.microsoft.com/office/word/2006/wordml" xmlns:wps="http://schemas.microsoft.com/office/word/2010/wordprocessingShape" mc:Ignorable="w14 w15 w16se w16cid wp14">
   <w:abstractNum w:abstractNumId="0" w15:restartNumberingAfterBreak="0">
     <w:nsid w:val="0DEB1F17"/>
     <w:multiLevelType w:val="hybridMultilevel"/>
@@ -1856,7 +1880,7 @@
 </file>
 
 <file path=word/styles.xml><?xml version="1.0" encoding="utf-8"?>
-<w:styles xmlns:mc="http://schemas.openxmlformats.org/markup-compatibility/2006" xmlns:r="http://schemas.openxmlformats.org/officeDocument/2006/relationships" xmlns:w="http://schemas.openxmlformats.org/wordprocessingml/2006/main" xmlns:w14="http://schemas.microsoft.com/office/word/2010/wordml" xmlns:w15="http://schemas.microsoft.com/office/word/2012/wordml" xmlns:w16cex="http://schemas.microsoft.com/office/word/2018/wordml/cex" xmlns:w16cid="http://schemas.microsoft.com/office/word/2016/wordml/cid" xmlns:w16="http://schemas.microsoft.com/office/word/2018/wordml" xmlns:w16se="http://schemas.microsoft.com/office/word/2015/wordml/symex" mc:Ignorable="w14 w15 w16se w16cid w16 w16cex">
+<w:styles xmlns:mc="http://schemas.openxmlformats.org/markup-compatibility/2006" xmlns:r="http://schemas.openxmlformats.org/officeDocument/2006/relationships" xmlns:w="http://schemas.openxmlformats.org/wordprocessingml/2006/main" xmlns:w14="http://schemas.microsoft.com/office/word/2010/wordml" xmlns:w15="http://schemas.microsoft.com/office/word/2012/wordml" xmlns:w16cid="http://schemas.microsoft.com/office/word/2016/wordml/cid" xmlns:w16se="http://schemas.microsoft.com/office/word/2015/wordml/symex" mc:Ignorable="w14 w15 w16se w16cid">
   <w:docDefaults>
     <w:rPrDefault>
       <w:rPr>
@@ -1978,6 +2002,7 @@
     <w:lsdException w:name="HTML Sample" w:semiHidden="1" w:unhideWhenUsed="1"/>
     <w:lsdException w:name="HTML Typewriter" w:semiHidden="1" w:unhideWhenUsed="1"/>
     <w:lsdException w:name="HTML Variable" w:semiHidden="1" w:unhideWhenUsed="1"/>
+    <w:lsdException w:name="Normal Table" w:semiHidden="1" w:unhideWhenUsed="1"/>
     <w:lsdException w:name="annotation subject" w:semiHidden="1" w:unhideWhenUsed="1"/>
     <w:lsdException w:name="No List" w:semiHidden="1" w:unhideWhenUsed="1"/>
     <w:lsdException w:name="Outline List 1" w:semiHidden="1" w:unhideWhenUsed="1"/>
@@ -2024,8 +2049,10 @@
     <w:lsdException w:name="Table Subtle 2" w:semiHidden="1" w:unhideWhenUsed="1"/>
     <w:lsdException w:name="Table Web 1" w:semiHidden="1" w:unhideWhenUsed="1"/>
     <w:lsdException w:name="Table Web 2" w:semiHidden="1" w:unhideWhenUsed="1"/>
+    <w:lsdException w:name="Table Web 3" w:semiHidden="1" w:unhideWhenUsed="1"/>
     <w:lsdException w:name="Balloon Text" w:semiHidden="1" w:unhideWhenUsed="1"/>
     <w:lsdException w:name="Table Grid" w:uiPriority="39"/>
+    <w:lsdException w:name="Table Theme" w:semiHidden="1" w:unhideWhenUsed="1"/>
     <w:lsdException w:name="Placeholder Text" w:semiHidden="1"/>
     <w:lsdException w:name="No Spacing" w:uiPriority="1" w:qFormat="1"/>
     <w:lsdException w:name="Light Shading" w:uiPriority="60"/>

</xml_diff>